<commit_message>
updated latest content as per index
</commit_message>
<xml_diff>
--- a/Chapter1/Introduction to Playwright.docx
+++ b/Chapter1/Introduction to Playwright.docx
@@ -4,39 +4,9 @@
   <w:body>
     <w:p>
       <w:pPr>
-        <w:jc w:val="center"/>
-        <w:rPr>
-          <w:b/>
-          <w:bCs/>
-          <w:sz w:val="40"/>
-          <w:szCs w:val="40"/>
-        </w:rPr>
+        <w:pStyle w:val="Title"/>
       </w:pPr>
       <w:r>
-        <w:rPr>
-          <w:b/>
-          <w:bCs/>
-          <w:sz w:val="40"/>
-          <w:szCs w:val="40"/>
-        </w:rPr>
-        <w:t>Chapter 1:</w:t>
-      </w:r>
-      <w:r>
-        <w:rPr>
-          <w:b/>
-          <w:bCs/>
-          <w:sz w:val="40"/>
-          <w:szCs w:val="40"/>
-        </w:rPr>
-        <w:t xml:space="preserve"> </w:t>
-      </w:r>
-      <w:r>
-        <w:rPr>
-          <w:b/>
-          <w:bCs/>
-          <w:sz w:val="40"/>
-          <w:szCs w:val="40"/>
-        </w:rPr>
         <w:t>Introduction to Playwright</w:t>
       </w:r>
     </w:p>
@@ -252,422 +222,6 @@
         </w:rPr>
       </w:pPr>
     </w:p>
-    <w:p>
-      <w:pPr>
-        <w:rPr>
-          <w:b/>
-          <w:bCs/>
-        </w:rPr>
-      </w:pPr>
-      <w:r>
-        <w:rPr>
-          <w:b/>
-          <w:bCs/>
-        </w:rPr>
-        <w:lastRenderedPageBreak/>
-        <w:t>Benefits of Playwright Over Selenium and Cypress</w:t>
-      </w:r>
-    </w:p>
-    <w:p>
-      <w:r>
-        <w:rPr>
-          <w:b/>
-          <w:bCs/>
-        </w:rPr>
-        <w:t>1. Cross-Browser Support:</w:t>
-      </w:r>
-    </w:p>
-    <w:p>
-      <w:pPr>
-        <w:numPr>
-          <w:ilvl w:val="0"/>
-          <w:numId w:val="2"/>
-        </w:numPr>
-      </w:pPr>
-      <w:r>
-        <w:rPr>
-          <w:b/>
-          <w:bCs/>
-        </w:rPr>
-        <w:t>Playwright:</w:t>
-      </w:r>
-      <w:r>
-        <w:t xml:space="preserve"> Supports Chromium, Firefox, and WebKit out of the box, ensuring broad compatibility and consistency across different browsers.</w:t>
-      </w:r>
-    </w:p>
-    <w:p>
-      <w:pPr>
-        <w:numPr>
-          <w:ilvl w:val="0"/>
-          <w:numId w:val="2"/>
-        </w:numPr>
-      </w:pPr>
-      <w:r>
-        <w:rPr>
-          <w:b/>
-          <w:bCs/>
-        </w:rPr>
-        <w:t>Selenium:</w:t>
-      </w:r>
-      <w:r>
-        <w:t xml:space="preserve"> Also supports multiple browsers but may require additional setup and configurations for some browsers.</w:t>
-      </w:r>
-    </w:p>
-    <w:p>
-      <w:pPr>
-        <w:numPr>
-          <w:ilvl w:val="0"/>
-          <w:numId w:val="2"/>
-        </w:numPr>
-      </w:pPr>
-      <w:r>
-        <w:rPr>
-          <w:b/>
-          <w:bCs/>
-        </w:rPr>
-        <w:t>Cypress:</w:t>
-      </w:r>
-      <w:r>
-        <w:t xml:space="preserve"> Primarily focused on Chromium-based browsers (Chrome, Edge) with limited support for Firefox.</w:t>
-      </w:r>
-    </w:p>
-    <w:p>
-      <w:r>
-        <w:rPr>
-          <w:b/>
-          <w:bCs/>
-        </w:rPr>
-        <w:t>2. Auto-Waiting and Stability:</w:t>
-      </w:r>
-    </w:p>
-    <w:p>
-      <w:pPr>
-        <w:numPr>
-          <w:ilvl w:val="0"/>
-          <w:numId w:val="3"/>
-        </w:numPr>
-      </w:pPr>
-      <w:r>
-        <w:rPr>
-          <w:b/>
-          <w:bCs/>
-        </w:rPr>
-        <w:t>Playwright:</w:t>
-      </w:r>
-      <w:r>
-        <w:t xml:space="preserve"> Automatically waits for elements to be ready before interacting with them, reducing test flakiness and improving reliability.</w:t>
-      </w:r>
-    </w:p>
-    <w:p>
-      <w:pPr>
-        <w:numPr>
-          <w:ilvl w:val="0"/>
-          <w:numId w:val="3"/>
-        </w:numPr>
-      </w:pPr>
-      <w:r>
-        <w:rPr>
-          <w:b/>
-          <w:bCs/>
-        </w:rPr>
-        <w:t>Selenium:</w:t>
-      </w:r>
-      <w:r>
-        <w:t xml:space="preserve"> Requires explicit waits and manual synchronization, which can lead to brittle tests if not handled properly.</w:t>
-      </w:r>
-    </w:p>
-    <w:p>
-      <w:pPr>
-        <w:numPr>
-          <w:ilvl w:val="0"/>
-          <w:numId w:val="3"/>
-        </w:numPr>
-      </w:pPr>
-      <w:r>
-        <w:rPr>
-          <w:b/>
-          <w:bCs/>
-        </w:rPr>
-        <w:t>Cypress:</w:t>
-      </w:r>
-      <w:r>
-        <w:t xml:space="preserve"> Provides built-in waiting and retries, but can be less flexible compared to Playwright’s automatic waiting.</w:t>
-      </w:r>
-    </w:p>
-    <w:p>
-      <w:r>
-        <w:rPr>
-          <w:b/>
-          <w:bCs/>
-        </w:rPr>
-        <w:t>3. Parallel Execution:</w:t>
-      </w:r>
-    </w:p>
-    <w:p>
-      <w:pPr>
-        <w:numPr>
-          <w:ilvl w:val="0"/>
-          <w:numId w:val="4"/>
-        </w:numPr>
-      </w:pPr>
-      <w:r>
-        <w:rPr>
-          <w:b/>
-          <w:bCs/>
-        </w:rPr>
-        <w:t>Playwright:</w:t>
-      </w:r>
-      <w:r>
-        <w:t xml:space="preserve"> Native support for parallel test execution across multiple browsers and contexts, enhancing test speed and efficiency.</w:t>
-      </w:r>
-    </w:p>
-    <w:p>
-      <w:pPr>
-        <w:numPr>
-          <w:ilvl w:val="0"/>
-          <w:numId w:val="4"/>
-        </w:numPr>
-      </w:pPr>
-      <w:r>
-        <w:rPr>
-          <w:b/>
-          <w:bCs/>
-        </w:rPr>
-        <w:t>Selenium:</w:t>
-      </w:r>
-      <w:r>
-        <w:t xml:space="preserve"> Supports parallel execution but may require additional setup and configuration.</w:t>
-      </w:r>
-    </w:p>
-    <w:p>
-      <w:pPr>
-        <w:numPr>
-          <w:ilvl w:val="0"/>
-          <w:numId w:val="4"/>
-        </w:numPr>
-      </w:pPr>
-      <w:r>
-        <w:rPr>
-          <w:b/>
-          <w:bCs/>
-        </w:rPr>
-        <w:t>Cypress:</w:t>
-      </w:r>
-      <w:r>
-        <w:t xml:space="preserve"> Limited support for parallel execution; requires a paid plan for full parallelization features.</w:t>
-      </w:r>
-    </w:p>
-    <w:p>
-      <w:r>
-        <w:rPr>
-          <w:b/>
-          <w:bCs/>
-        </w:rPr>
-        <w:t>4. Network Interception:</w:t>
-      </w:r>
-    </w:p>
-    <w:p>
-      <w:pPr>
-        <w:numPr>
-          <w:ilvl w:val="0"/>
-          <w:numId w:val="5"/>
-        </w:numPr>
-      </w:pPr>
-      <w:r>
-        <w:rPr>
-          <w:b/>
-          <w:bCs/>
-        </w:rPr>
-        <w:t>Playwright:</w:t>
-      </w:r>
-      <w:r>
-        <w:t xml:space="preserve"> Advanced network interception and mocking capabilities, allowing for extensive testing of different server responses and error conditions.</w:t>
-      </w:r>
-    </w:p>
-    <w:p>
-      <w:pPr>
-        <w:numPr>
-          <w:ilvl w:val="0"/>
-          <w:numId w:val="5"/>
-        </w:numPr>
-      </w:pPr>
-      <w:r>
-        <w:rPr>
-          <w:b/>
-          <w:bCs/>
-        </w:rPr>
-        <w:t>Selenium:</w:t>
-      </w:r>
-      <w:r>
-        <w:t xml:space="preserve"> Provides network interception through third-party libraries or tools, but not as integrated or straightforward.</w:t>
-      </w:r>
-    </w:p>
-    <w:p>
-      <w:pPr>
-        <w:numPr>
-          <w:ilvl w:val="0"/>
-          <w:numId w:val="5"/>
-        </w:numPr>
-      </w:pPr>
-      <w:r>
-        <w:rPr>
-          <w:b/>
-          <w:bCs/>
-        </w:rPr>
-        <w:t>Cypress:</w:t>
-      </w:r>
-      <w:r>
-        <w:t xml:space="preserve"> Offers network stubbing and mocking, but with some limitations compared to Playwright’s capabilities.</w:t>
-      </w:r>
-    </w:p>
-    <w:p>
-      <w:r>
-        <w:rPr>
-          <w:b/>
-          <w:bCs/>
-        </w:rPr>
-        <w:t>5. Mobile Emulation:</w:t>
-      </w:r>
-    </w:p>
-    <w:p>
-      <w:pPr>
-        <w:numPr>
-          <w:ilvl w:val="0"/>
-          <w:numId w:val="6"/>
-        </w:numPr>
-      </w:pPr>
-      <w:r>
-        <w:rPr>
-          <w:b/>
-          <w:bCs/>
-        </w:rPr>
-        <w:t>Playwright:</w:t>
-      </w:r>
-      <w:r>
-        <w:t xml:space="preserve"> Built-in support for mobile device emulation, allowing for easy testing of responsive designs and mobile interactions.</w:t>
-      </w:r>
-    </w:p>
-    <w:p>
-      <w:pPr>
-        <w:numPr>
-          <w:ilvl w:val="0"/>
-          <w:numId w:val="6"/>
-        </w:numPr>
-      </w:pPr>
-      <w:r>
-        <w:rPr>
-          <w:b/>
-          <w:bCs/>
-        </w:rPr>
-        <w:t>Selenium:</w:t>
-      </w:r>
-      <w:r>
-        <w:t xml:space="preserve"> Mobile testing supported through Appium integration, which can be more complex to set up.</w:t>
-      </w:r>
-    </w:p>
-    <w:p>
-      <w:pPr>
-        <w:numPr>
-          <w:ilvl w:val="0"/>
-          <w:numId w:val="6"/>
-        </w:numPr>
-      </w:pPr>
-      <w:r>
-        <w:rPr>
-          <w:b/>
-          <w:bCs/>
-        </w:rPr>
-        <w:lastRenderedPageBreak/>
-        <w:t>Cypress:</w:t>
-      </w:r>
-      <w:r>
-        <w:t xml:space="preserve"> Limited support for mobile emulation, primarily focused on desktop browsers.</w:t>
-      </w:r>
-    </w:p>
-    <w:p>
-      <w:r>
-        <w:rPr>
-          <w:b/>
-          <w:bCs/>
-        </w:rPr>
-        <w:t>6. Test Execution Speed:</w:t>
-      </w:r>
-    </w:p>
-    <w:p>
-      <w:pPr>
-        <w:numPr>
-          <w:ilvl w:val="0"/>
-          <w:numId w:val="7"/>
-        </w:numPr>
-      </w:pPr>
-      <w:r>
-        <w:rPr>
-          <w:b/>
-          <w:bCs/>
-        </w:rPr>
-        <w:t>Playwright:</w:t>
-      </w:r>
-      <w:r>
-        <w:t xml:space="preserve"> Offers fast test execution with support for headless mode and parallel processing.</w:t>
-      </w:r>
-    </w:p>
-    <w:p>
-      <w:pPr>
-        <w:numPr>
-          <w:ilvl w:val="0"/>
-          <w:numId w:val="7"/>
-        </w:numPr>
-      </w:pPr>
-      <w:r>
-        <w:rPr>
-          <w:b/>
-          <w:bCs/>
-        </w:rPr>
-        <w:t>Selenium:</w:t>
-      </w:r>
-      <w:r>
-        <w:t xml:space="preserve"> Test execution speed can vary depending on the browser and setup; often slower compared to Playwright.</w:t>
-      </w:r>
-    </w:p>
-    <w:p>
-      <w:pPr>
-        <w:numPr>
-          <w:ilvl w:val="0"/>
-          <w:numId w:val="7"/>
-        </w:numPr>
-      </w:pPr>
-      <w:r>
-        <w:rPr>
-          <w:b/>
-          <w:bCs/>
-        </w:rPr>
-        <w:t>Cypress:</w:t>
-      </w:r>
-      <w:r>
-        <w:t xml:space="preserve"> Generally fast due to its architecture but limited to Chromium-based browsers.</w:t>
-      </w:r>
-    </w:p>
-    <w:p>
-      <w:pPr>
-        <w:rPr>
-          <w:b/>
-          <w:bCs/>
-        </w:rPr>
-      </w:pPr>
-      <w:r>
-        <w:rPr>
-          <w:b/>
-          <w:bCs/>
-        </w:rPr>
-        <w:t>Conclusion</w:t>
-      </w:r>
-    </w:p>
-    <w:p>
-      <w:r>
-        <w:t>Playwright is a robust and feature-rich testing framework that addresses many of the limitations found in Selenium and Cypress. Its cross-browser support, automatic waiting, network interception, and parallel execution capabilities make it a powerful tool for modern web application testing. For teams looking for a comprehensive and efficient testing solution, Playwright provides a compelling alternative to traditional testing frameworks.</w:t>
-      </w:r>
-    </w:p>
-    <w:p/>
     <w:sectPr>
       <w:pgSz w:w="12240" w:h="15840"/>
       <w:pgMar w:top="1440" w:right="1440" w:bottom="1440" w:left="1440" w:header="720" w:footer="720" w:gutter="0"/>
@@ -2113,6 +1667,7 @@
   <w:style w:type="character" w:default="1" w:styleId="DefaultParagraphFont">
     <w:name w:val="Default Paragraph Font"/>
     <w:uiPriority w:val="1"/>
+    <w:semiHidden/>
     <w:unhideWhenUsed/>
   </w:style>
   <w:style w:type="table" w:default="1" w:styleId="TableNormal">
@@ -2135,6 +1690,40 @@
     <w:uiPriority w:val="99"/>
     <w:semiHidden/>
     <w:unhideWhenUsed/>
+  </w:style>
+  <w:style w:type="paragraph" w:styleId="Title">
+    <w:name w:val="Title"/>
+    <w:basedOn w:val="Normal"/>
+    <w:next w:val="Normal"/>
+    <w:link w:val="TitleChar"/>
+    <w:uiPriority w:val="10"/>
+    <w:qFormat/>
+    <w:rsid w:val="0059680F"/>
+    <w:pPr>
+      <w:spacing w:after="0" w:line="240" w:lineRule="auto"/>
+      <w:contextualSpacing/>
+    </w:pPr>
+    <w:rPr>
+      <w:rFonts w:asciiTheme="majorHAnsi" w:eastAsiaTheme="majorEastAsia" w:hAnsiTheme="majorHAnsi" w:cstheme="majorBidi"/>
+      <w:spacing w:val="-10"/>
+      <w:kern w:val="28"/>
+      <w:sz w:val="56"/>
+      <w:szCs w:val="56"/>
+    </w:rPr>
+  </w:style>
+  <w:style w:type="character" w:customStyle="1" w:styleId="TitleChar">
+    <w:name w:val="Title Char"/>
+    <w:basedOn w:val="DefaultParagraphFont"/>
+    <w:link w:val="Title"/>
+    <w:uiPriority w:val="10"/>
+    <w:rsid w:val="0059680F"/>
+    <w:rPr>
+      <w:rFonts w:asciiTheme="majorHAnsi" w:eastAsiaTheme="majorEastAsia" w:hAnsiTheme="majorHAnsi" w:cstheme="majorBidi"/>
+      <w:spacing w:val="-10"/>
+      <w:kern w:val="28"/>
+      <w:sz w:val="56"/>
+      <w:szCs w:val="56"/>
+    </w:rPr>
   </w:style>
 </w:styles>
 </file>

</xml_diff>